<commit_message>
Ya va el proyecto 1
- Esta metido todo el individuo chuchi
- Hay que copiar y pegar P1 a P2 y sustituir
- hoa pabi

Co-Authored-By: PabloVillapunMartin <48910465+PabloVillapunMartin@users.noreply.github.com>
</commit_message>
<xml_diff>
--- a/PROGRAMACIÓN EVOLUTIVA.docx
+++ b/PROGRAMACIÓN EVOLUTIVA.docx
@@ -170,26 +170,17 @@
           <w:sz w:val="20"/>
           <w:szCs w:val="20"/>
         </w:rPr>
-        <w:t>38.84952213298394</w:t>
-      </w:r>
-      <w:r>
+        <w:t xml:space="preserve">38.84952213298394. </w:t>
+      </w:r>
+    </w:p>
+    <w:p>
+      <w:pPr>
         <w:rPr>
           <w:rFonts w:ascii="Consolas" w:hAnsi="Consolas" w:cs="Consolas"/>
           <w:color w:val="000000"/>
           <w:sz w:val="20"/>
           <w:szCs w:val="20"/>
         </w:rPr>
-        <w:t xml:space="preserve">. </w:t>
-      </w:r>
-    </w:p>
-    <w:p>
-      <w:pPr>
-        <w:rPr>
-          <w:rFonts w:ascii="Consolas" w:hAnsi="Consolas" w:cs="Consolas"/>
-          <w:color w:val="000000"/>
-          <w:sz w:val="20"/>
-          <w:szCs w:val="20"/>
-        </w:rPr>
       </w:pPr>
       <w:r>
         <w:rPr>
@@ -197,459 +188,10 @@
           <w:lang w:eastAsia="es-ES"/>
         </w:rPr>
         <w:drawing>
-          <wp:inline distT="0" distB="0" distL="0" distR="0" wp14:anchorId="0D19CB29" wp14:editId="52078750">
-            <wp:extent cx="5398546" cy="3803650"/>
-            <wp:effectExtent l="0" t="0" r="0" b="6350"/>
-            <wp:docPr id="12" name="Imagen 12"/>
-            <wp:cNvGraphicFramePr>
-              <a:graphicFrameLocks xmlns:a="http://schemas.openxmlformats.org/drawingml/2006/main" noChangeAspect="1"/>
-            </wp:cNvGraphicFramePr>
-            <a:graphic xmlns:a="http://schemas.openxmlformats.org/drawingml/2006/main">
-              <a:graphicData uri="http://schemas.openxmlformats.org/drawingml/2006/picture">
-                <pic:pic xmlns:pic="http://schemas.openxmlformats.org/drawingml/2006/picture">
-                  <pic:nvPicPr>
-                    <pic:cNvPr id="1" name=""/>
-                    <pic:cNvPicPr/>
-                  </pic:nvPicPr>
-                  <pic:blipFill rotWithShape="1">
-                    <a:blip r:embed="rId6"/>
-                    <a:srcRect t="6161" b="1221"/>
-                    <a:stretch/>
-                  </pic:blipFill>
-                  <pic:spPr bwMode="auto">
-                    <a:xfrm>
-                      <a:off x="0" y="0"/>
-                      <a:ext cx="5425801" cy="3822853"/>
-                    </a:xfrm>
-                    <a:prstGeom prst="rect">
-                      <a:avLst/>
-                    </a:prstGeom>
-                    <a:ln>
-                      <a:noFill/>
-                    </a:ln>
-                    <a:extLst>
-                      <a:ext uri="{53640926-AAD7-44D8-BBD7-CCE9431645EC}">
-                        <a14:shadowObscured xmlns:a14="http://schemas.microsoft.com/office/drawing/2010/main"/>
-                      </a:ext>
-                    </a:extLst>
-                  </pic:spPr>
-                </pic:pic>
-              </a:graphicData>
-            </a:graphic>
-          </wp:inline>
-        </w:drawing>
-      </w:r>
-    </w:p>
-    <w:p>
-      <w:pPr>
-        <w:pStyle w:val="Ttulo2"/>
-      </w:pPr>
-      <w:r>
-        <w:t>Función</w:t>
-      </w:r>
-      <w:r>
-        <w:t>2</w:t>
-      </w:r>
-    </w:p>
-    <w:p>
-      <w:r>
-        <w:t xml:space="preserve">Valor </w:t>
-      </w:r>
-      <w:r>
-        <w:t xml:space="preserve">mínimo hallado: </w:t>
-      </w:r>
-      <w:r>
-        <w:t>-186.73072206145147</w:t>
-      </w:r>
-    </w:p>
-    <w:p>
-      <w:r>
-        <w:rPr>
-          <w:noProof/>
-          <w:lang w:eastAsia="es-ES"/>
-        </w:rPr>
-        <w:drawing>
-          <wp:inline distT="0" distB="0" distL="0" distR="0" wp14:anchorId="72F1C96E" wp14:editId="2620AF2F">
-            <wp:extent cx="5398135" cy="3493698"/>
-            <wp:effectExtent l="0" t="0" r="0" b="0"/>
-            <wp:docPr id="13" name="Imagen 13"/>
-            <wp:cNvGraphicFramePr>
-              <a:graphicFrameLocks xmlns:a="http://schemas.openxmlformats.org/drawingml/2006/main" noChangeAspect="1"/>
-            </wp:cNvGraphicFramePr>
-            <a:graphic xmlns:a="http://schemas.openxmlformats.org/drawingml/2006/main">
-              <a:graphicData uri="http://schemas.openxmlformats.org/drawingml/2006/picture">
-                <pic:pic xmlns:pic="http://schemas.openxmlformats.org/drawingml/2006/picture">
-                  <pic:nvPicPr>
-                    <pic:cNvPr id="1" name=""/>
-                    <pic:cNvPicPr/>
-                  </pic:nvPicPr>
-                  <pic:blipFill rotWithShape="1">
-                    <a:blip r:embed="rId7"/>
-                    <a:srcRect t="1035"/>
-                    <a:stretch/>
-                  </pic:blipFill>
-                  <pic:spPr bwMode="auto">
-                    <a:xfrm>
-                      <a:off x="0" y="0"/>
-                      <a:ext cx="5450345" cy="3527488"/>
-                    </a:xfrm>
-                    <a:prstGeom prst="rect">
-                      <a:avLst/>
-                    </a:prstGeom>
-                    <a:ln>
-                      <a:noFill/>
-                    </a:ln>
-                    <a:extLst>
-                      <a:ext uri="{53640926-AAD7-44D8-BBD7-CCE9431645EC}">
-                        <a14:shadowObscured xmlns:a14="http://schemas.microsoft.com/office/drawing/2010/main"/>
-                      </a:ext>
-                    </a:extLst>
-                  </pic:spPr>
-                </pic:pic>
-              </a:graphicData>
-            </a:graphic>
-          </wp:inline>
-        </w:drawing>
-      </w:r>
-    </w:p>
-    <w:p>
-      <w:pPr>
-        <w:pStyle w:val="Ttulo2"/>
-      </w:pPr>
-      <w:r>
-        <w:lastRenderedPageBreak/>
-        <w:t>Función</w:t>
-      </w:r>
-      <w:r>
-        <w:t>3</w:t>
-      </w:r>
-    </w:p>
-    <w:p>
-      <w:r>
-        <w:t xml:space="preserve">Valor mínimo hallado: </w:t>
-      </w:r>
-      <w:r>
-        <w:t>-959.5795635413289</w:t>
-      </w:r>
-    </w:p>
-    <w:p>
-      <w:r>
-        <w:rPr>
-          <w:noProof/>
-          <w:lang w:eastAsia="es-ES"/>
-        </w:rPr>
-        <w:drawing>
-          <wp:inline distT="0" distB="0" distL="0" distR="0" wp14:anchorId="643AF75B" wp14:editId="2ED51B72">
-            <wp:extent cx="5373977" cy="3800475"/>
-            <wp:effectExtent l="0" t="0" r="0" b="0"/>
-            <wp:docPr id="9" name="Imagen 9"/>
-            <wp:cNvGraphicFramePr>
-              <a:graphicFrameLocks xmlns:a="http://schemas.openxmlformats.org/drawingml/2006/main" noChangeAspect="1"/>
-            </wp:cNvGraphicFramePr>
-            <a:graphic xmlns:a="http://schemas.openxmlformats.org/drawingml/2006/main">
-              <a:graphicData uri="http://schemas.openxmlformats.org/drawingml/2006/picture">
-                <pic:pic xmlns:pic="http://schemas.openxmlformats.org/drawingml/2006/picture">
-                  <pic:nvPicPr>
-                    <pic:cNvPr id="1" name=""/>
-                    <pic:cNvPicPr/>
-                  </pic:nvPicPr>
-                  <pic:blipFill rotWithShape="1">
-                    <a:blip r:embed="rId8"/>
-                    <a:srcRect t="10630"/>
-                    <a:stretch/>
-                  </pic:blipFill>
-                  <pic:spPr bwMode="auto">
-                    <a:xfrm>
-                      <a:off x="0" y="0"/>
-                      <a:ext cx="5379114" cy="3804108"/>
-                    </a:xfrm>
-                    <a:prstGeom prst="rect">
-                      <a:avLst/>
-                    </a:prstGeom>
-                    <a:ln>
-                      <a:noFill/>
-                    </a:ln>
-                    <a:extLst>
-                      <a:ext uri="{53640926-AAD7-44D8-BBD7-CCE9431645EC}">
-                        <a14:shadowObscured xmlns:a14="http://schemas.microsoft.com/office/drawing/2010/main"/>
-                      </a:ext>
-                    </a:extLst>
-                  </pic:spPr>
-                </pic:pic>
-              </a:graphicData>
-            </a:graphic>
-          </wp:inline>
-        </w:drawing>
-      </w:r>
-    </w:p>
-    <w:p>
-      <w:pPr>
-        <w:pStyle w:val="Ttulo2"/>
-      </w:pPr>
-      <w:r>
-        <w:t>Función</w:t>
-      </w:r>
-      <w:r>
-        <w:t>4</w:t>
-      </w:r>
-    </w:p>
-    <w:p>
-      <w:r>
-        <w:t>Valor mínimo hallado</w:t>
-      </w:r>
-      <w:r>
-        <w:t xml:space="preserve"> para n = 1</w:t>
-      </w:r>
-      <w:r>
-        <w:t xml:space="preserve">: </w:t>
-      </w:r>
-      <w:r>
-        <w:t>-1</w:t>
-      </w:r>
-      <w:r>
-        <w:t xml:space="preserve">.0, n = 2: </w:t>
-      </w:r>
-      <w:r>
-        <w:t>-1.959091269896006</w:t>
-      </w:r>
-      <w:r>
-        <w:t xml:space="preserve">,                          n = 3: </w:t>
-      </w:r>
-      <w:r>
-        <w:t xml:space="preserve">-3.8863408700290196 </w:t>
-      </w:r>
-      <w:r>
-        <w:t>(misma configuración cambiando n)</w:t>
-      </w:r>
-      <w:r>
-        <w:rPr>
-          <w:noProof/>
-          <w:lang w:eastAsia="es-ES"/>
-        </w:rPr>
-        <w:drawing>
-          <wp:inline distT="0" distB="0" distL="0" distR="0" wp14:anchorId="0737C7BD" wp14:editId="6D70893E">
-            <wp:extent cx="5374005" cy="3857625"/>
-            <wp:effectExtent l="0" t="0" r="0" b="9525"/>
-            <wp:docPr id="7" name="Imagen 7"/>
-            <wp:cNvGraphicFramePr>
-              <a:graphicFrameLocks xmlns:a="http://schemas.openxmlformats.org/drawingml/2006/main" noChangeAspect="1"/>
-            </wp:cNvGraphicFramePr>
-            <a:graphic xmlns:a="http://schemas.openxmlformats.org/drawingml/2006/main">
-              <a:graphicData uri="http://schemas.openxmlformats.org/drawingml/2006/picture">
-                <pic:pic xmlns:pic="http://schemas.openxmlformats.org/drawingml/2006/picture">
-                  <pic:nvPicPr>
-                    <pic:cNvPr id="1" name=""/>
-                    <pic:cNvPicPr/>
-                  </pic:nvPicPr>
-                  <pic:blipFill rotWithShape="1">
-                    <a:blip r:embed="rId9"/>
-                    <a:srcRect t="5801" b="1175"/>
-                    <a:stretch/>
-                  </pic:blipFill>
-                  <pic:spPr bwMode="auto">
-                    <a:xfrm>
-                      <a:off x="0" y="0"/>
-                      <a:ext cx="5465527" cy="3923322"/>
-                    </a:xfrm>
-                    <a:prstGeom prst="rect">
-                      <a:avLst/>
-                    </a:prstGeom>
-                    <a:ln>
-                      <a:noFill/>
-                    </a:ln>
-                    <a:extLst>
-                      <a:ext uri="{53640926-AAD7-44D8-BBD7-CCE9431645EC}">
-                        <a14:shadowObscured xmlns:a14="http://schemas.microsoft.com/office/drawing/2010/main"/>
-                      </a:ext>
-                    </a:extLst>
-                  </pic:spPr>
-                </pic:pic>
-              </a:graphicData>
-            </a:graphic>
-          </wp:inline>
-        </w:drawing>
-      </w:r>
-    </w:p>
-    <w:p>
-      <w:r>
-        <w:lastRenderedPageBreak/>
-        <w:t>Valor mínimo hallado: -1</w:t>
-      </w:r>
-    </w:p>
-    <w:p>
-      <w:pPr>
-        <w:pStyle w:val="Ttulo2"/>
-      </w:pPr>
-      <w:r>
-        <w:t>Función</w:t>
-      </w:r>
-      <w:r>
-        <w:t>4 con Reales</w:t>
-      </w:r>
-    </w:p>
-    <w:p>
-      <w:r>
-        <w:t>Valor mínimo hallado</w:t>
-      </w:r>
-      <w:r>
-        <w:t xml:space="preserve"> para n = 1</w:t>
-      </w:r>
-      <w:r>
-        <w:t xml:space="preserve">: </w:t>
-      </w:r>
-      <w:r>
-        <w:t>-1</w:t>
-      </w:r>
-    </w:p>
-    <w:p>
-      <w:r>
-        <w:rPr>
-          <w:noProof/>
-          <w:lang w:eastAsia="es-ES"/>
-        </w:rPr>
-        <w:drawing>
-          <wp:inline distT="0" distB="0" distL="0" distR="0" wp14:anchorId="62E68495" wp14:editId="782B7745">
-            <wp:extent cx="5399488" cy="3774558"/>
-            <wp:effectExtent l="0" t="0" r="0" b="0"/>
-            <wp:docPr id="10" name="Imagen 10"/>
-            <wp:cNvGraphicFramePr>
-              <a:graphicFrameLocks xmlns:a="http://schemas.openxmlformats.org/drawingml/2006/main" noChangeAspect="1"/>
-            </wp:cNvGraphicFramePr>
-            <a:graphic xmlns:a="http://schemas.openxmlformats.org/drawingml/2006/main">
-              <a:graphicData uri="http://schemas.openxmlformats.org/drawingml/2006/picture">
-                <pic:pic xmlns:pic="http://schemas.openxmlformats.org/drawingml/2006/picture">
-                  <pic:nvPicPr>
-                    <pic:cNvPr id="1" name=""/>
-                    <pic:cNvPicPr/>
-                  </pic:nvPicPr>
-                  <pic:blipFill rotWithShape="1">
-                    <a:blip r:embed="rId10"/>
-                    <a:srcRect t="6154"/>
-                    <a:stretch/>
-                  </pic:blipFill>
-                  <pic:spPr bwMode="auto">
-                    <a:xfrm>
-                      <a:off x="0" y="0"/>
-                      <a:ext cx="5408616" cy="3780939"/>
-                    </a:xfrm>
-                    <a:prstGeom prst="rect">
-                      <a:avLst/>
-                    </a:prstGeom>
-                    <a:ln>
-                      <a:noFill/>
-                    </a:ln>
-                    <a:extLst>
-                      <a:ext uri="{53640926-AAD7-44D8-BBD7-CCE9431645EC}">
-                        <a14:shadowObscured xmlns:a14="http://schemas.microsoft.com/office/drawing/2010/main"/>
-                      </a:ext>
-                    </a:extLst>
-                  </pic:spPr>
-                </pic:pic>
-              </a:graphicData>
-            </a:graphic>
-          </wp:inline>
-        </w:drawing>
-      </w:r>
-    </w:p>
-    <w:p>
-      <w:r>
-        <w:t xml:space="preserve">Valor mínimo hallado para n = </w:t>
-      </w:r>
-      <w:r>
-        <w:t>2</w:t>
-      </w:r>
-      <w:r>
-        <w:t xml:space="preserve">: </w:t>
-      </w:r>
-      <w:r>
-        <w:t>-</w:t>
-      </w:r>
-      <w:r>
-        <w:t>1.9986151420915528</w:t>
-      </w:r>
-    </w:p>
-    <w:p>
-      <w:r>
-        <w:rPr>
-          <w:noProof/>
-          <w:lang w:eastAsia="es-ES"/>
-        </w:rPr>
-        <w:drawing>
-          <wp:inline distT="0" distB="0" distL="0" distR="0" wp14:anchorId="11580225" wp14:editId="66846971">
-            <wp:extent cx="5397500" cy="3625327"/>
-            <wp:effectExtent l="0" t="0" r="0" b="0"/>
-            <wp:docPr id="14" name="Imagen 14"/>
-            <wp:cNvGraphicFramePr>
-              <a:graphicFrameLocks xmlns:a="http://schemas.openxmlformats.org/drawingml/2006/main" noChangeAspect="1"/>
-            </wp:cNvGraphicFramePr>
-            <a:graphic xmlns:a="http://schemas.openxmlformats.org/drawingml/2006/main">
-              <a:graphicData uri="http://schemas.openxmlformats.org/drawingml/2006/picture">
-                <pic:pic xmlns:pic="http://schemas.openxmlformats.org/drawingml/2006/picture">
-                  <pic:nvPicPr>
-                    <pic:cNvPr id="1" name=""/>
-                    <pic:cNvPicPr/>
-                  </pic:nvPicPr>
-                  <pic:blipFill rotWithShape="1">
-                    <a:blip r:embed="rId11"/>
-                    <a:srcRect t="1445"/>
-                    <a:stretch/>
-                  </pic:blipFill>
-                  <pic:spPr bwMode="auto">
-                    <a:xfrm>
-                      <a:off x="0" y="0"/>
-                      <a:ext cx="5436184" cy="3651310"/>
-                    </a:xfrm>
-                    <a:prstGeom prst="rect">
-                      <a:avLst/>
-                    </a:prstGeom>
-                    <a:ln>
-                      <a:noFill/>
-                    </a:ln>
-                    <a:extLst>
-                      <a:ext uri="{53640926-AAD7-44D8-BBD7-CCE9431645EC}">
-                        <a14:shadowObscured xmlns:a14="http://schemas.microsoft.com/office/drawing/2010/main"/>
-                      </a:ext>
-                    </a:extLst>
-                  </pic:spPr>
-                </pic:pic>
-              </a:graphicData>
-            </a:graphic>
-          </wp:inline>
-        </w:drawing>
-      </w:r>
-      <w:r>
-        <w:tab/>
-      </w:r>
-    </w:p>
-    <w:p>
-      <w:r>
-        <w:lastRenderedPageBreak/>
-        <w:t>Valor mínimo hallado</w:t>
-      </w:r>
-      <w:r>
-        <w:t xml:space="preserve"> para n = 3</w:t>
-      </w:r>
-      <w:r>
-        <w:t xml:space="preserve">: </w:t>
-      </w:r>
-      <w:r>
-        <w:t>-2.9865718380190804</w:t>
-      </w:r>
-    </w:p>
-    <w:p>
-      <w:pPr>
-        <w:pStyle w:val="Ttulo1"/>
-      </w:pPr>
-      <w:r>
-        <w:rPr>
-          <w:noProof/>
-          <w:lang w:eastAsia="es-ES"/>
-        </w:rPr>
-        <w:drawing>
-          <wp:inline distT="0" distB="0" distL="0" distR="0" wp14:anchorId="73AF18F8" wp14:editId="662D7542">
-            <wp:extent cx="5400040" cy="4138930"/>
-            <wp:effectExtent l="0" t="0" r="0" b="0"/>
-            <wp:docPr id="15" name="Imagen 15"/>
+          <wp:inline distT="0" distB="0" distL="0" distR="0" wp14:anchorId="38F434A3" wp14:editId="3ECDE756">
+            <wp:extent cx="5400040" cy="3445510"/>
+            <wp:effectExtent l="0" t="0" r="0" b="2540"/>
+            <wp:docPr id="2" name="Imagen 2"/>
             <wp:cNvGraphicFramePr>
               <a:graphicFrameLocks xmlns:a="http://schemas.openxmlformats.org/drawingml/2006/main" noChangeAspect="1"/>
             </wp:cNvGraphicFramePr>
@@ -661,7 +203,7 @@
                     <pic:cNvPicPr/>
                   </pic:nvPicPr>
                   <pic:blipFill>
-                    <a:blip r:embed="rId12"/>
+                    <a:blip r:embed="rId6"/>
                     <a:stretch>
                       <a:fillRect/>
                     </a:stretch>
@@ -669,7 +211,7 @@
                   <pic:spPr>
                     <a:xfrm>
                       <a:off x="0" y="0"/>
-                      <a:ext cx="5400040" cy="4138930"/>
+                      <a:ext cx="5400040" cy="3445510"/>
                     </a:xfrm>
                     <a:prstGeom prst="rect">
                       <a:avLst/>
@@ -684,6 +226,296 @@
     </w:p>
     <w:p>
       <w:pPr>
+        <w:pStyle w:val="Ttulo2"/>
+      </w:pPr>
+      <w:r>
+        <w:t>Función2</w:t>
+      </w:r>
+    </w:p>
+    <w:p>
+      <w:r>
+        <w:t xml:space="preserve">Valor mínimo hallado: </w:t>
+      </w:r>
+      <w:r>
+        <w:t>-186.73072206145147</w:t>
+      </w:r>
+    </w:p>
+    <w:p>
+      <w:r>
+        <w:rPr>
+          <w:noProof/>
+          <w:lang w:eastAsia="es-ES"/>
+        </w:rPr>
+        <w:drawing>
+          <wp:inline distT="0" distB="0" distL="0" distR="0" wp14:anchorId="3EB9E3F0" wp14:editId="354D33FE">
+            <wp:extent cx="5400040" cy="3451225"/>
+            <wp:effectExtent l="0" t="0" r="0" b="0"/>
+            <wp:docPr id="3" name="Imagen 3"/>
+            <wp:cNvGraphicFramePr>
+              <a:graphicFrameLocks xmlns:a="http://schemas.openxmlformats.org/drawingml/2006/main" noChangeAspect="1"/>
+            </wp:cNvGraphicFramePr>
+            <a:graphic xmlns:a="http://schemas.openxmlformats.org/drawingml/2006/main">
+              <a:graphicData uri="http://schemas.openxmlformats.org/drawingml/2006/picture">
+                <pic:pic xmlns:pic="http://schemas.openxmlformats.org/drawingml/2006/picture">
+                  <pic:nvPicPr>
+                    <pic:cNvPr id="1" name=""/>
+                    <pic:cNvPicPr/>
+                  </pic:nvPicPr>
+                  <pic:blipFill>
+                    <a:blip r:embed="rId7"/>
+                    <a:stretch>
+                      <a:fillRect/>
+                    </a:stretch>
+                  </pic:blipFill>
+                  <pic:spPr>
+                    <a:xfrm>
+                      <a:off x="0" y="0"/>
+                      <a:ext cx="5400040" cy="3451225"/>
+                    </a:xfrm>
+                    <a:prstGeom prst="rect">
+                      <a:avLst/>
+                    </a:prstGeom>
+                  </pic:spPr>
+                </pic:pic>
+              </a:graphicData>
+            </a:graphic>
+          </wp:inline>
+        </w:drawing>
+      </w:r>
+    </w:p>
+    <w:p/>
+    <w:p>
+      <w:pPr>
+        <w:pStyle w:val="Ttulo2"/>
+      </w:pPr>
+      <w:r>
+        <w:lastRenderedPageBreak/>
+        <w:t>Función3</w:t>
+      </w:r>
+    </w:p>
+    <w:p>
+      <w:r>
+        <w:t xml:space="preserve">Valor mínimo hallado: </w:t>
+      </w:r>
+      <w:r>
+        <w:t>-959.5795635413289</w:t>
+      </w:r>
+    </w:p>
+    <w:p>
+      <w:r>
+        <w:rPr>
+          <w:noProof/>
+          <w:lang w:eastAsia="es-ES"/>
+        </w:rPr>
+        <w:drawing>
+          <wp:inline distT="0" distB="0" distL="0" distR="0" wp14:anchorId="4B98B779" wp14:editId="32710DF4">
+            <wp:extent cx="5400040" cy="3460115"/>
+            <wp:effectExtent l="0" t="0" r="0" b="6985"/>
+            <wp:docPr id="4" name="Imagen 4"/>
+            <wp:cNvGraphicFramePr>
+              <a:graphicFrameLocks xmlns:a="http://schemas.openxmlformats.org/drawingml/2006/main" noChangeAspect="1"/>
+            </wp:cNvGraphicFramePr>
+            <a:graphic xmlns:a="http://schemas.openxmlformats.org/drawingml/2006/main">
+              <a:graphicData uri="http://schemas.openxmlformats.org/drawingml/2006/picture">
+                <pic:pic xmlns:pic="http://schemas.openxmlformats.org/drawingml/2006/picture">
+                  <pic:nvPicPr>
+                    <pic:cNvPr id="1" name=""/>
+                    <pic:cNvPicPr/>
+                  </pic:nvPicPr>
+                  <pic:blipFill>
+                    <a:blip r:embed="rId8"/>
+                    <a:stretch>
+                      <a:fillRect/>
+                    </a:stretch>
+                  </pic:blipFill>
+                  <pic:spPr>
+                    <a:xfrm>
+                      <a:off x="0" y="0"/>
+                      <a:ext cx="5400040" cy="3460115"/>
+                    </a:xfrm>
+                    <a:prstGeom prst="rect">
+                      <a:avLst/>
+                    </a:prstGeom>
+                  </pic:spPr>
+                </pic:pic>
+              </a:graphicData>
+            </a:graphic>
+          </wp:inline>
+        </w:drawing>
+      </w:r>
+    </w:p>
+    <w:p>
+      <w:pPr>
+        <w:pStyle w:val="Ttulo2"/>
+      </w:pPr>
+      <w:r>
+        <w:t>Función4</w:t>
+      </w:r>
+    </w:p>
+    <w:p>
+      <w:pPr>
+        <w:rPr>
+          <w:noProof/>
+          <w:lang w:eastAsia="es-ES"/>
+        </w:rPr>
+      </w:pPr>
+      <w:r>
+        <w:t>Valor mínimo hallado</w:t>
+      </w:r>
+      <w:r>
+        <w:t xml:space="preserve"> para n = 1</w:t>
+      </w:r>
+      <w:r>
+        <w:t xml:space="preserve">: </w:t>
+      </w:r>
+      <w:r>
+        <w:t>-1</w:t>
+      </w:r>
+      <w:r>
+        <w:t xml:space="preserve">.0, n = 2: </w:t>
+      </w:r>
+      <w:r>
+        <w:t>-1.959091269896006</w:t>
+      </w:r>
+      <w:r>
+        <w:t xml:space="preserve">,                          n = 3: </w:t>
+      </w:r>
+      <w:r>
+        <w:t xml:space="preserve">-3.8863408700290196 </w:t>
+      </w:r>
+      <w:r>
+        <w:t>(misma configuración cambiando n)</w:t>
+      </w:r>
+    </w:p>
+    <w:p>
+      <w:r>
+        <w:rPr>
+          <w:noProof/>
+          <w:lang w:eastAsia="es-ES"/>
+        </w:rPr>
+        <w:drawing>
+          <wp:inline distT="0" distB="0" distL="0" distR="0" wp14:anchorId="7C148022" wp14:editId="4B393F3B">
+            <wp:extent cx="5400040" cy="3466465"/>
+            <wp:effectExtent l="0" t="0" r="0" b="635"/>
+            <wp:docPr id="5" name="Imagen 5"/>
+            <wp:cNvGraphicFramePr>
+              <a:graphicFrameLocks xmlns:a="http://schemas.openxmlformats.org/drawingml/2006/main" noChangeAspect="1"/>
+            </wp:cNvGraphicFramePr>
+            <a:graphic xmlns:a="http://schemas.openxmlformats.org/drawingml/2006/main">
+              <a:graphicData uri="http://schemas.openxmlformats.org/drawingml/2006/picture">
+                <pic:pic xmlns:pic="http://schemas.openxmlformats.org/drawingml/2006/picture">
+                  <pic:nvPicPr>
+                    <pic:cNvPr id="1" name=""/>
+                    <pic:cNvPicPr/>
+                  </pic:nvPicPr>
+                  <pic:blipFill>
+                    <a:blip r:embed="rId9"/>
+                    <a:stretch>
+                      <a:fillRect/>
+                    </a:stretch>
+                  </pic:blipFill>
+                  <pic:spPr>
+                    <a:xfrm>
+                      <a:off x="0" y="0"/>
+                      <a:ext cx="5400040" cy="3466465"/>
+                    </a:xfrm>
+                    <a:prstGeom prst="rect">
+                      <a:avLst/>
+                    </a:prstGeom>
+                  </pic:spPr>
+                </pic:pic>
+              </a:graphicData>
+            </a:graphic>
+          </wp:inline>
+        </w:drawing>
+      </w:r>
+    </w:p>
+    <w:p>
+      <w:pPr>
+        <w:pStyle w:val="Ttulo2"/>
+        <w:rPr>
+          <w:u w:val="single"/>
+        </w:rPr>
+      </w:pPr>
+      <w:bookmarkStart w:id="0" w:name="_GoBack"/>
+      <w:bookmarkEnd w:id="0"/>
+    </w:p>
+    <w:p>
+      <w:pPr>
+        <w:pStyle w:val="Ttulo2"/>
+      </w:pPr>
+      <w:r>
+        <w:t>Función4 con Reales</w:t>
+      </w:r>
+    </w:p>
+    <w:p>
+      <w:pPr>
+        <w:rPr>
+          <w:noProof/>
+          <w:lang w:eastAsia="es-ES"/>
+        </w:rPr>
+      </w:pPr>
+      <w:r>
+        <w:t xml:space="preserve">Valor mínimo hallado para n = 1: -1.0, n = 2: </w:t>
+      </w:r>
+      <w:r>
+        <w:t>-1.959091269896006</w:t>
+      </w:r>
+      <w:r>
+        <w:t xml:space="preserve">,                          n = 3: </w:t>
+      </w:r>
+      <w:r>
+        <w:t xml:space="preserve">-3.8863408700290196 </w:t>
+      </w:r>
+      <w:r>
+        <w:t>(misma configuración cambiando n)</w:t>
+      </w:r>
+    </w:p>
+    <w:p>
+      <w:r>
+        <w:rPr>
+          <w:noProof/>
+          <w:lang w:eastAsia="es-ES"/>
+        </w:rPr>
+        <w:drawing>
+          <wp:inline distT="0" distB="0" distL="0" distR="0" wp14:anchorId="5BD7658A" wp14:editId="73AF461A">
+            <wp:extent cx="5400040" cy="3481070"/>
+            <wp:effectExtent l="0" t="0" r="0" b="5080"/>
+            <wp:docPr id="6" name="Imagen 6"/>
+            <wp:cNvGraphicFramePr>
+              <a:graphicFrameLocks xmlns:a="http://schemas.openxmlformats.org/drawingml/2006/main" noChangeAspect="1"/>
+            </wp:cNvGraphicFramePr>
+            <a:graphic xmlns:a="http://schemas.openxmlformats.org/drawingml/2006/main">
+              <a:graphicData uri="http://schemas.openxmlformats.org/drawingml/2006/picture">
+                <pic:pic xmlns:pic="http://schemas.openxmlformats.org/drawingml/2006/picture">
+                  <pic:nvPicPr>
+                    <pic:cNvPr id="1" name=""/>
+                    <pic:cNvPicPr/>
+                  </pic:nvPicPr>
+                  <pic:blipFill>
+                    <a:blip r:embed="rId10"/>
+                    <a:stretch>
+                      <a:fillRect/>
+                    </a:stretch>
+                  </pic:blipFill>
+                  <pic:spPr>
+                    <a:xfrm>
+                      <a:off x="0" y="0"/>
+                      <a:ext cx="5400040" cy="3481070"/>
+                    </a:xfrm>
+                    <a:prstGeom prst="rect">
+                      <a:avLst/>
+                    </a:prstGeom>
+                  </pic:spPr>
+                </pic:pic>
+              </a:graphicData>
+            </a:graphic>
+          </wp:inline>
+        </w:drawing>
+      </w:r>
+    </w:p>
+    <w:p>
+      <w:pPr>
         <w:pStyle w:val="Ttulo1"/>
       </w:pPr>
       <w:r>
@@ -893,10 +725,7 @@
         <w:t>double</w:t>
       </w:r>
       <w:r>
-        <w:t xml:space="preserve"> y de la que hereda </w:t>
-      </w:r>
-      <w:r>
-        <w:t>el IndividuoFuncion4_Real</w:t>
+        <w:t xml:space="preserve"> y de la que hereda el IndividuoFuncion4_Real</w:t>
       </w:r>
     </w:p>
     <w:p>
@@ -977,13 +806,7 @@
         <w:jc w:val="both"/>
       </w:pPr>
       <w:r>
-        <w:t xml:space="preserve">Aquí </w:t>
-      </w:r>
-      <w:r>
-        <w:t>encontramos todas las mutaciones dada</w:t>
-      </w:r>
-      <w:r>
-        <w:t xml:space="preserve">s. Partimos de una clase padre </w:t>
+        <w:t xml:space="preserve">Aquí encontramos todas las mutaciones dadas. Partimos de una clase padre </w:t>
       </w:r>
       <w:r>
         <w:rPr>
@@ -992,10 +815,7 @@
         <w:t>Mutacion</w:t>
       </w:r>
       <w:r>
-        <w:t xml:space="preserve"> que tiene </w:t>
-      </w:r>
-      <w:r>
-        <w:t xml:space="preserve">el método de mutar. </w:t>
+        <w:t xml:space="preserve"> que tiene el método de mutar. </w:t>
       </w:r>
     </w:p>
     <w:p>
@@ -1015,13 +835,7 @@
         <w:jc w:val="both"/>
       </w:pPr>
       <w:r>
-        <w:t xml:space="preserve">Aquí encontramos </w:t>
-      </w:r>
-      <w:r>
-        <w:t>todas las selecciones dada</w:t>
-      </w:r>
-      <w:r>
-        <w:t xml:space="preserve">s. Partimos de una clase padre </w:t>
+        <w:t xml:space="preserve">Aquí encontramos todas las selecciones dadas. Partimos de una clase padre </w:t>
       </w:r>
       <w:r>
         <w:rPr>
@@ -1030,13 +844,7 @@
         <w:t>Seleccion</w:t>
       </w:r>
       <w:r>
-        <w:t xml:space="preserve"> que tiene los métodos de </w:t>
-      </w:r>
-      <w:r>
-        <w:t>seleccionar</w:t>
-      </w:r>
-      <w:r>
-        <w:t xml:space="preserve"> y </w:t>
+        <w:t xml:space="preserve"> que tiene los métodos de seleccionar y </w:t>
       </w:r>
       <w:r>
         <w:rPr>
@@ -1045,16 +853,7 @@
         <w:t xml:space="preserve">calculaFitness </w:t>
       </w:r>
       <w:r>
-        <w:t>(</w:t>
-      </w:r>
-      <w:r>
-        <w:t>este último calcula el fitness de los individuos y los devuelve, en caso de tener negativos, desplazados</w:t>
-      </w:r>
-      <w:r>
-        <w:t>)</w:t>
-      </w:r>
-      <w:r>
-        <w:t>.</w:t>
+        <w:t>(este último calcula el fitness de los individuos y los devuelve, en caso de tener negativos, desplazados).</w:t>
       </w:r>
     </w:p>
     <w:p>
@@ -1155,8 +954,6 @@
       <w:r>
         <w:t>Implementación del resto de individuos ha sido hecho por Pablo Vilapún.</w:t>
       </w:r>
-      <w:bookmarkStart w:id="0" w:name="_GoBack"/>
-      <w:bookmarkEnd w:id="0"/>
     </w:p>
     <w:sectPr>
       <w:pgSz w:w="11906" w:h="16838"/>
@@ -1170,7 +967,7 @@
 
 <file path=word/numbering.xml><?xml version="1.0" encoding="utf-8"?>
 <w:numbering xmlns:wpc="http://schemas.microsoft.com/office/word/2010/wordprocessingCanvas" xmlns:mc="http://schemas.openxmlformats.org/markup-compatibility/2006" xmlns:o="urn:schemas-microsoft-com:office:office" xmlns:r="http://schemas.openxmlformats.org/officeDocument/2006/relationships" xmlns:m="http://schemas.openxmlformats.org/officeDocument/2006/math" xmlns:v="urn:schemas-microsoft-com:vml" xmlns:wp14="http://schemas.microsoft.com/office/word/2010/wordprocessingDrawing" xmlns:wp="http://schemas.openxmlformats.org/drawingml/2006/wordprocessingDrawing" xmlns:w10="urn:schemas-microsoft-com:office:word" xmlns:w="http://schemas.openxmlformats.org/wordprocessingml/2006/main" xmlns:w14="http://schemas.microsoft.com/office/word/2010/wordml" xmlns:w15="http://schemas.microsoft.com/office/word/2012/wordml" xmlns:wpg="http://schemas.microsoft.com/office/word/2010/wordprocessingGroup" xmlns:wpi="http://schemas.microsoft.com/office/word/2010/wordprocessingInk" xmlns:wne="http://schemas.microsoft.com/office/word/2006/wordml" xmlns:wps="http://schemas.microsoft.com/office/word/2010/wordprocessingShape" mc:Ignorable="w14 w15 wp14">
-  <w:abstractNum w:abstractNumId="0">
+  <w:abstractNum w:abstractNumId="0" w15:restartNumberingAfterBreak="0">
     <w:nsid w:val="451C7FBC"/>
     <w:multiLevelType w:val="hybridMultilevel"/>
     <w:tmpl w:val="35D817D2"/>
@@ -1283,7 +1080,7 @@
       </w:rPr>
     </w:lvl>
   </w:abstractNum>
-  <w:abstractNum w:abstractNumId="1">
+  <w:abstractNum w:abstractNumId="1" w15:restartNumberingAfterBreak="0">
     <w:nsid w:val="68DC7EF9"/>
     <w:multiLevelType w:val="hybridMultilevel"/>
     <w:tmpl w:val="F3B64FFC"/>
@@ -1396,7 +1193,7 @@
       </w:rPr>
     </w:lvl>
   </w:abstractNum>
-  <w:abstractNum w:abstractNumId="2">
+  <w:abstractNum w:abstractNumId="2" w15:restartNumberingAfterBreak="0">
     <w:nsid w:val="75382598"/>
     <w:multiLevelType w:val="hybridMultilevel"/>
     <w:tmpl w:val="E11C8680"/>

</xml_diff>